<commit_message>
Ver 3 - Chosing Letter Bodies
</commit_message>
<xml_diff>
--- a/RELetter - B9 copy.docx
+++ b/RELetter - B9 copy.docx
@@ -2,6 +2,8 @@
 <file path=word/document.xml><?xml version="1.0" encoding="utf-8"?>
 <w:document xmlns:wpc="http://schemas.microsoft.com/office/word/2010/wordprocessingCanvas" xmlns:mc="http://schemas.openxmlformats.org/markup-compatibility/2006" xmlns:o="urn:schemas-microsoft-com:office:office" xmlns:r="http://schemas.openxmlformats.org/officeDocument/2006/relationships" xmlns:m="http://schemas.openxmlformats.org/officeDocument/2006/math" xmlns:v="urn:schemas-microsoft-com:vml" xmlns:wp14="http://schemas.microsoft.com/office/word/2010/wordprocessingDrawing" xmlns:wp="http://schemas.openxmlformats.org/drawingml/2006/wordprocessingDrawing" xmlns:w10="urn:schemas-microsoft-com:office:word" xmlns:w="http://schemas.openxmlformats.org/wordprocessingml/2006/main" xmlns:w14="http://schemas.microsoft.com/office/word/2010/wordml" xmlns:w15="http://schemas.microsoft.com/office/word/2012/wordml" xmlns:wpg="http://schemas.microsoft.com/office/word/2010/wordprocessingGroup" xmlns:wpi="http://schemas.microsoft.com/office/word/2010/wordprocessingInk" xmlns:wne="http://schemas.microsoft.com/office/word/2006/wordml" xmlns:wps="http://schemas.microsoft.com/office/word/2010/wordprocessingShape" mc:Ignorable="w14 w15 wp14">
   <w:body>
+    <w:bookmarkStart w:id="0" w:name="_GoBack"/>
+    <w:bookmarkEnd w:id="0"/>
     <w:p>
       <w:r>
         <w:fldChar w:fldCharType="begin"/>
@@ -12,14 +14,14 @@
       <w:r>
         <w:fldChar w:fldCharType="separate"/>
       </w:r>
-      <w:bookmarkStart w:id="0" w:name="LETTERHEAD"/>
+      <w:bookmarkStart w:id="1" w:name="LETTERHEAD"/>
       <w:r>
         <w:rPr>
           <w:noProof/>
         </w:rPr>
         <w:t>YES</w:t>
       </w:r>
-      <w:bookmarkEnd w:id="0"/>
+      <w:bookmarkEnd w:id="1"/>
       <w:r>
         <w:fldChar w:fldCharType="end"/>
       </w:r>
@@ -39,14 +41,14 @@
       <w:r>
         <w:fldChar w:fldCharType="separate"/>
       </w:r>
-      <w:bookmarkStart w:id="1" w:name="DEBUG"/>
+      <w:bookmarkStart w:id="2" w:name="DEBUG"/>
       <w:r>
         <w:rPr>
           <w:noProof/>
         </w:rPr>
         <w:t>YES</w:t>
       </w:r>
-      <w:bookmarkEnd w:id="1"/>
+      <w:bookmarkEnd w:id="2"/>
       <w:r>
         <w:fldChar w:fldCharType="end"/>
       </w:r>
@@ -75,8 +77,8 @@
         </w:rPr>
         <w:fldChar w:fldCharType="separate"/>
       </w:r>
-      <w:bookmarkStart w:id="2" w:name="SIGNATURE"/>
-      <w:bookmarkStart w:id="3" w:name="SIGIMG"/>
+      <w:bookmarkStart w:id="3" w:name="SIGNATURE"/>
+      <w:bookmarkStart w:id="4" w:name="SIGIMG"/>
       <w:r>
         <w:rPr>
           <w:rFonts w:eastAsia="Times New Roman" w:cs="Times New Roman"/>
@@ -84,8 +86,8 @@
         </w:rPr>
         <w:t>YES</w:t>
       </w:r>
+      <w:bookmarkEnd w:id="4"/>
       <w:bookmarkEnd w:id="3"/>
-      <w:bookmarkEnd w:id="2"/>
       <w:r>
         <w:rPr>
           <w:rFonts w:eastAsia="Times New Roman" w:cs="Times New Roman"/>
@@ -93,10 +95,7 @@
         <w:fldChar w:fldCharType="end"/>
       </w:r>
     </w:p>
-    <w:p>
-      <w:bookmarkStart w:id="4" w:name="_GoBack"/>
-      <w:bookmarkEnd w:id="4"/>
-    </w:p>
+    <w:p/>
     <w:sectPr>
       <w:pgSz w:w="12240" w:h="15840"/>
       <w:pgMar w:top="1440" w:right="1440" w:bottom="1440" w:left="1440" w:header="720" w:footer="720" w:gutter="0"/>
@@ -797,7 +796,7 @@
 </file>
 
 <file path=customXml/itemProps1.xml><?xml version="1.0" encoding="utf-8"?>
-<ds:datastoreItem xmlns:ds="http://schemas.openxmlformats.org/officeDocument/2006/customXml" ds:itemID="{95F78F6C-315D-43A1-89FA-8527329F69B3}">
+<ds:datastoreItem xmlns:ds="http://schemas.openxmlformats.org/officeDocument/2006/customXml" ds:itemID="{F9EE541E-318B-4C05-8878-B791288A815D}">
   <ds:schemaRefs>
     <ds:schemaRef ds:uri="http://schemas.openxmlformats.org/officeDocument/2006/bibliography"/>
   </ds:schemaRefs>

</xml_diff>

<commit_message>
Ver 4 - User Options
</commit_message>
<xml_diff>
--- a/RELetter - B9 copy.docx
+++ b/RELetter - B9 copy.docx
@@ -2,26 +2,34 @@
 <file path=word/document.xml><?xml version="1.0" encoding="utf-8"?>
 <w:document xmlns:wpc="http://schemas.microsoft.com/office/word/2010/wordprocessingCanvas" xmlns:mc="http://schemas.openxmlformats.org/markup-compatibility/2006" xmlns:o="urn:schemas-microsoft-com:office:office" xmlns:r="http://schemas.openxmlformats.org/officeDocument/2006/relationships" xmlns:m="http://schemas.openxmlformats.org/officeDocument/2006/math" xmlns:v="urn:schemas-microsoft-com:vml" xmlns:wp14="http://schemas.microsoft.com/office/word/2010/wordprocessingDrawing" xmlns:wp="http://schemas.openxmlformats.org/drawingml/2006/wordprocessingDrawing" xmlns:w10="urn:schemas-microsoft-com:office:word" xmlns:w="http://schemas.openxmlformats.org/wordprocessingml/2006/main" xmlns:w14="http://schemas.microsoft.com/office/word/2010/wordml" xmlns:w15="http://schemas.microsoft.com/office/word/2012/wordml" xmlns:wpg="http://schemas.microsoft.com/office/word/2010/wordprocessingGroup" xmlns:wpi="http://schemas.microsoft.com/office/word/2010/wordprocessingInk" xmlns:wne="http://schemas.microsoft.com/office/word/2006/wordml" xmlns:wps="http://schemas.microsoft.com/office/word/2010/wordprocessingShape" mc:Ignorable="w14 w15 wp14">
   <w:body>
-    <w:bookmarkStart w:id="0" w:name="_GoBack"/>
-    <w:bookmarkEnd w:id="0"/>
     <w:p>
       <w:r>
         <w:fldChar w:fldCharType="begin"/>
       </w:r>
       <w:r>
-        <w:instrText xml:space="preserve"> SET LETTERHEAD “YES” </w:instrText>
+        <w:instrText xml:space="preserve"> SET </w:instrText>
+      </w:r>
+      <w:r>
+        <w:instrText>TYRPE</w:instrText>
+      </w:r>
+      <w:r>
+        <w:instrText xml:space="preserve"> “</w:instrText>
+      </w:r>
+      <w:r>
+        <w:instrText>REMAIL</w:instrText>
+      </w:r>
+      <w:r>
+        <w:instrText>”</w:instrText>
       </w:r>
       <w:r>
         <w:fldChar w:fldCharType="separate"/>
       </w:r>
-      <w:bookmarkStart w:id="1" w:name="LETTERHEAD"/>
       <w:r>
         <w:rPr>
           <w:noProof/>
         </w:rPr>
-        <w:t>YES</w:t>
-      </w:r>
-      <w:bookmarkEnd w:id="1"/>
+        <w:t>NO</w:t>
+      </w:r>
       <w:r>
         <w:fldChar w:fldCharType="end"/>
       </w:r>
@@ -36,19 +44,25 @@
         <w:fldChar w:fldCharType="begin"/>
       </w:r>
       <w:r>
-        <w:instrText xml:space="preserve"> SET DEBUG “YES” </w:instrText>
+        <w:instrText xml:space="preserve"> SET DEBUG “</w:instrText>
+      </w:r>
+      <w:r>
+        <w:instrText>NO</w:instrText>
+      </w:r>
+      <w:r>
+        <w:instrText xml:space="preserve">” </w:instrText>
       </w:r>
       <w:r>
         <w:fldChar w:fldCharType="separate"/>
       </w:r>
-      <w:bookmarkStart w:id="2" w:name="DEBUG"/>
+      <w:bookmarkStart w:id="0" w:name="DEBUG"/>
       <w:r>
         <w:rPr>
           <w:noProof/>
         </w:rPr>
-        <w:t>YES</w:t>
-      </w:r>
-      <w:bookmarkEnd w:id="2"/>
+        <w:t>NO</w:t>
+      </w:r>
+      <w:bookmarkEnd w:id="0"/>
       <w:r>
         <w:fldChar w:fldCharType="end"/>
       </w:r>
@@ -69,6 +83,93 @@
         <w:rPr>
           <w:rFonts w:eastAsia="Times New Roman" w:cs="Times New Roman"/>
         </w:rPr>
+        <w:instrText xml:space="preserve"> SET </w:instrText>
+      </w:r>
+      <w:r>
+        <w:rPr>
+          <w:rFonts w:eastAsia="Times New Roman" w:cs="Times New Roman"/>
+        </w:rPr>
+        <w:instrText>POPUP</w:instrText>
+      </w:r>
+      <w:r>
+        <w:rPr>
+          <w:rFonts w:eastAsia="Times New Roman" w:cs="Times New Roman"/>
+        </w:rPr>
+        <w:instrText xml:space="preserve"> "</w:instrText>
+      </w:r>
+      <w:r>
+        <w:rPr>
+          <w:rFonts w:eastAsia="Times New Roman" w:cs="Times New Roman"/>
+        </w:rPr>
+        <w:instrText>NO</w:instrText>
+      </w:r>
+      <w:r>
+        <w:rPr>
+          <w:rFonts w:eastAsia="Times New Roman" w:cs="Times New Roman"/>
+        </w:rPr>
+        <w:instrText xml:space="preserve">" </w:instrText>
+      </w:r>
+      <w:r>
+        <w:rPr>
+          <w:rFonts w:eastAsia="Times New Roman" w:cs="Times New Roman"/>
+        </w:rPr>
+        <w:fldChar w:fldCharType="separate"/>
+      </w:r>
+      <w:bookmarkStart w:id="1" w:name="POPUP"/>
+      <w:r>
+        <w:rPr>
+          <w:rFonts w:eastAsia="Times New Roman" w:cs="Times New Roman"/>
+          <w:noProof/>
+        </w:rPr>
+        <w:t>NO</w:t>
+      </w:r>
+      <w:bookmarkEnd w:id="1"/>
+      <w:r>
+        <w:rPr>
+          <w:rFonts w:eastAsia="Times New Roman" w:cs="Times New Roman"/>
+        </w:rPr>
+        <w:fldChar w:fldCharType="end"/>
+      </w:r>
+    </w:p>
+    <w:p>
+      <w:r>
+        <w:fldChar w:fldCharType="begin"/>
+      </w:r>
+      <w:r>
+        <w:instrText xml:space="preserve"> SET LETTERHEAD “</w:instrText>
+      </w:r>
+      <w:r>
+        <w:instrText>NO</w:instrText>
+      </w:r>
+      <w:r>
+        <w:instrText xml:space="preserve">” </w:instrText>
+      </w:r>
+      <w:r>
+        <w:fldChar w:fldCharType="separate"/>
+      </w:r>
+      <w:bookmarkStart w:id="2" w:name="LETTERHEAD"/>
+      <w:r>
+        <w:rPr>
+          <w:noProof/>
+        </w:rPr>
+        <w:t>NO</w:t>
+      </w:r>
+      <w:bookmarkEnd w:id="2"/>
+      <w:r>
+        <w:fldChar w:fldCharType="end"/>
+      </w:r>
+    </w:p>
+    <w:p>
+      <w:r>
+        <w:rPr>
+          <w:rFonts w:eastAsia="Times New Roman" w:cs="Times New Roman"/>
+        </w:rPr>
+        <w:fldChar w:fldCharType="begin"/>
+      </w:r>
+      <w:r>
+        <w:rPr>
+          <w:rFonts w:eastAsia="Times New Roman" w:cs="Times New Roman"/>
+        </w:rPr>
         <w:instrText xml:space="preserve"> SET SIGIMG "YES" </w:instrText>
       </w:r>
       <w:r>
@@ -94,8 +195,9 @@
         </w:rPr>
         <w:fldChar w:fldCharType="end"/>
       </w:r>
+      <w:bookmarkStart w:id="5" w:name="_GoBack"/>
+      <w:bookmarkEnd w:id="5"/>
     </w:p>
-    <w:p/>
     <w:sectPr>
       <w:pgSz w:w="12240" w:h="15840"/>
       <w:pgMar w:top="1440" w:right="1440" w:bottom="1440" w:left="1440" w:header="720" w:footer="720" w:gutter="0"/>
@@ -796,7 +898,7 @@
 </file>
 
 <file path=customXml/itemProps1.xml><?xml version="1.0" encoding="utf-8"?>
-<ds:datastoreItem xmlns:ds="http://schemas.openxmlformats.org/officeDocument/2006/customXml" ds:itemID="{F9EE541E-318B-4C05-8878-B791288A815D}">
+<ds:datastoreItem xmlns:ds="http://schemas.openxmlformats.org/officeDocument/2006/customXml" ds:itemID="{71704ACB-23C5-441C-80BB-BD54D17B0049}">
   <ds:schemaRefs>
     <ds:schemaRef ds:uri="http://schemas.openxmlformats.org/officeDocument/2006/bibliography"/>
   </ds:schemaRefs>

</xml_diff>